<commit_message>
Fixed knowledge to be TRUE
</commit_message>
<xml_diff>
--- a/Theoretical material/jpg_raw_data_decoding.docx
+++ b/Theoretical material/jpg_raw_data_decoding.docx
@@ -184,7 +184,6 @@
     <w:p>
       <w:pPr>
         <w:rPr>
-          <w:rFonts w:hint="cs"/>
           <w:rtl/>
         </w:rPr>
       </w:pPr>
@@ -218,8 +217,6 @@
         </w:rPr>
         <w:t xml:space="preserve"> שיש להתעלם ממנו, ואם זה לא 00 צריך לפתוח מרקר חדש. </w:t>
       </w:r>
-      <w:bookmarkStart w:id="0" w:name="_GoBack"/>
-      <w:bookmarkEnd w:id="0"/>
     </w:p>
     <w:p>
       <w:pPr>
@@ -232,7 +229,6 @@
       <w:pPr>
         <w:pStyle w:val="Heading2"/>
         <w:rPr>
-          <w:rFonts w:hint="cs"/>
           <w:rtl/>
         </w:rPr>
       </w:pPr>
@@ -276,7 +272,6 @@
     <w:p>
       <w:pPr>
         <w:rPr>
-          <w:rFonts w:hint="cs"/>
           <w:rtl/>
         </w:rPr>
       </w:pPr>
@@ -706,7 +701,6 @@
     <w:p>
       <w:pPr>
         <w:rPr>
-          <w:rFonts w:hint="cs"/>
           <w:rtl/>
         </w:rPr>
       </w:pPr>
@@ -812,7 +806,6 @@
     <w:p>
       <w:pPr>
         <w:rPr>
-          <w:rFonts w:hint="cs"/>
           <w:rtl/>
         </w:rPr>
       </w:pPr>
@@ -1313,9 +1306,6 @@
           <w:ilvl w:val="0"/>
           <w:numId w:val="4"/>
         </w:numPr>
-        <w:rPr>
-          <w:rFonts w:hint="cs"/>
-        </w:rPr>
       </w:pPr>
       <w:r>
         <w:rPr>
@@ -1410,9 +1400,6 @@
           <w:ilvl w:val="0"/>
           <w:numId w:val="4"/>
         </w:numPr>
-        <w:rPr>
-          <w:rFonts w:hint="cs"/>
-        </w:rPr>
       </w:pPr>
       <w:r>
         <w:rPr>
@@ -1829,7 +1816,6 @@
     <w:p>
       <w:pPr>
         <w:rPr>
-          <w:rFonts w:hint="cs"/>
           <w:rtl/>
         </w:rPr>
       </w:pPr>
@@ -1925,7 +1911,6 @@
     <w:p>
       <w:pPr>
         <w:rPr>
-          <w:rFonts w:hint="cs"/>
           <w:rtl/>
         </w:rPr>
       </w:pPr>
@@ -2096,7 +2081,6 @@
     <w:p>
       <w:pPr>
         <w:rPr>
-          <w:rFonts w:hint="cs"/>
           <w:rtl/>
         </w:rPr>
       </w:pPr>
@@ -2186,9 +2170,6 @@
           <w:ilvl w:val="0"/>
           <w:numId w:val="5"/>
         </w:numPr>
-        <w:rPr>
-          <w:rFonts w:hint="cs"/>
-        </w:rPr>
       </w:pPr>
       <w:r>
         <w:rPr>
@@ -2524,7 +2505,6 @@
       <w:pPr>
         <w:pStyle w:val="ListParagraph"/>
         <w:rPr>
-          <w:rFonts w:hint="cs"/>
           <w:rtl/>
         </w:rPr>
       </w:pPr>
@@ -2548,7 +2528,6 @@
       <w:pPr>
         <w:pStyle w:val="ListParagraph"/>
         <w:rPr>
-          <w:rFonts w:hint="cs"/>
           <w:rtl/>
         </w:rPr>
       </w:pPr>
@@ -2889,15 +2868,13 @@
     <w:p>
       <w:pPr>
         <w:rPr>
-          <w:rFonts w:hint="cs"/>
-          <w:rtl/>
-        </w:rPr>
-      </w:pPr>
-    </w:p>
-    <w:p>
-      <w:pPr>
-        <w:rPr>
-          <w:rFonts w:hint="cs"/>
+          <w:rtl/>
+        </w:rPr>
+      </w:pPr>
+    </w:p>
+    <w:p>
+      <w:pPr>
+        <w:rPr>
           <w:rtl/>
         </w:rPr>
       </w:pPr>
@@ -2974,9 +2951,6 @@
           <w:ilvl w:val="0"/>
           <w:numId w:val="6"/>
         </w:numPr>
-        <w:rPr>
-          <w:rFonts w:hint="cs"/>
-        </w:rPr>
       </w:pPr>
       <w:proofErr w:type="spellStart"/>
       <w:r>
@@ -3011,9 +2985,6 @@
           <w:ilvl w:val="0"/>
           <w:numId w:val="6"/>
         </w:numPr>
-        <w:rPr>
-          <w:rFonts w:hint="cs"/>
-        </w:rPr>
       </w:pPr>
       <w:r>
         <w:t>Size</w:t>
@@ -3055,7 +3026,7 @@
     <w:p>
       <w:pPr>
         <w:rPr>
-          <w:rFonts w:eastAsiaTheme="minorEastAsia"/>
+          <w:rFonts w:eastAsiaTheme="minorEastAsia" w:hint="cs"/>
           <w:rtl/>
         </w:rPr>
       </w:pPr>
@@ -3139,47 +3110,103 @@
           <w:rFonts w:eastAsiaTheme="minorEastAsia" w:hint="cs"/>
           <w:rtl/>
         </w:rPr>
-        <w:t xml:space="preserve"> ע"י טבלאות מיוחדות:</w:t>
-      </w:r>
-    </w:p>
-    <w:p>
-      <w:pPr>
+        <w:t xml:space="preserve"> ע"י </w:t>
+      </w:r>
+      <w:r>
+        <w:rPr>
+          <w:rFonts w:eastAsiaTheme="minorEastAsia" w:hint="cs"/>
+          <w:rtl/>
+        </w:rPr>
+        <w:t xml:space="preserve">טבלת </w:t>
+      </w:r>
+      <w:proofErr w:type="spellStart"/>
+      <w:r>
+        <w:rPr>
+          <w:rFonts w:eastAsiaTheme="minorEastAsia" w:hint="cs"/>
+          <w:rtl/>
+        </w:rPr>
+        <w:t>ההאפמן</w:t>
+      </w:r>
+      <w:proofErr w:type="spellEnd"/>
+      <w:r>
+        <w:rPr>
+          <w:rFonts w:eastAsiaTheme="minorEastAsia" w:hint="cs"/>
+          <w:rtl/>
+        </w:rPr>
+        <w:t xml:space="preserve"> </w:t>
+      </w:r>
+      <w:r>
+        <w:rPr>
+          <w:rFonts w:eastAsiaTheme="minorEastAsia" w:hint="cs"/>
+        </w:rPr>
+        <w:t>AC</w:t>
+      </w:r>
+      <w:r>
+        <w:rPr>
+          <w:rFonts w:eastAsiaTheme="minorEastAsia" w:hint="cs"/>
+          <w:rtl/>
+        </w:rPr>
+        <w:t xml:space="preserve">. כלומר, קוראים ביט-ביט עד שמגיעים לערך של בית מסוים. שוברים אותו לשניים </w:t>
+      </w:r>
+      <w:r>
         <w:rPr>
           <w:rFonts w:eastAsiaTheme="minorEastAsia"/>
           <w:rtl/>
         </w:rPr>
-      </w:pPr>
-      <w:hyperlink r:id="rId9" w:history="1">
-        <w:r>
-          <w:rPr>
-            <w:rStyle w:val="Hyperlink"/>
-          </w:rPr>
-          <w:t>https://digital-library.theiet.org/docserver/fulltext/books/te/pbte054e/PBTE054E_appendixb.pdf?expires=1587478613&amp;id=id&amp;accname=guest&amp;checksum=66255DAA135F77748971E4E99F13E308</w:t>
-        </w:r>
-      </w:hyperlink>
-    </w:p>
-    <w:p>
-      <w:pPr>
+        <w:t>–</w:t>
+      </w:r>
+      <w:r>
+        <w:rPr>
+          <w:rFonts w:eastAsiaTheme="minorEastAsia" w:hint="cs"/>
+          <w:rtl/>
+        </w:rPr>
+        <w:t xml:space="preserve"> חצי חצי, וזה בדיוק </w:t>
+      </w:r>
+      <w:r>
+        <w:rPr>
+          <w:rFonts w:eastAsiaTheme="minorEastAsia" w:hint="cs"/>
+        </w:rPr>
+        <w:t>S</w:t>
+      </w:r>
+      <w:r>
         <w:rPr>
           <w:rFonts w:eastAsiaTheme="minorEastAsia"/>
-          <w:rtl/>
-        </w:rPr>
-      </w:pPr>
+        </w:rPr>
+        <w:t>1</w:t>
+      </w:r>
       <w:r>
         <w:rPr>
           <w:rFonts w:eastAsiaTheme="minorEastAsia" w:hint="cs"/>
           <w:rtl/>
         </w:rPr>
-        <w:t>(הטבלה למטה)</w:t>
-      </w:r>
-    </w:p>
-    <w:p>
-      <w:pPr>
+        <w:t xml:space="preserve">. </w:t>
+      </w:r>
+      <w:r>
         <w:rPr>
           <w:rFonts w:eastAsiaTheme="minorEastAsia"/>
-          <w:rtl/>
-        </w:rPr>
-      </w:pPr>
+        </w:rPr>
+        <w:t>S2</w:t>
+      </w:r>
+      <w:r>
+        <w:rPr>
+          <w:rFonts w:eastAsiaTheme="minorEastAsia" w:hint="cs"/>
+          <w:rtl/>
+        </w:rPr>
+        <w:t xml:space="preserve"> הוא באורך </w:t>
+      </w:r>
+      <w:r>
+        <w:rPr>
+          <w:rFonts w:eastAsiaTheme="minorEastAsia"/>
+        </w:rPr>
+        <w:t>Size</w:t>
+      </w:r>
+      <w:r>
+        <w:rPr>
+          <w:rFonts w:eastAsiaTheme="minorEastAsia" w:hint="cs"/>
+          <w:rtl/>
+        </w:rPr>
+        <w:t xml:space="preserve"> ביטים.</w:t>
+      </w:r>
     </w:p>
     <w:p>
       <w:pPr>
@@ -3348,6 +3375,64 @@
             <wp:extent cx="5731510" cy="3723005"/>
             <wp:effectExtent l="0" t="0" r="2540" b="0"/>
             <wp:docPr id="4" name="Picture 4"/>
+            <wp:cNvGraphicFramePr>
+              <a:graphicFrameLocks xmlns:a="http://schemas.openxmlformats.org/drawingml/2006/main" noChangeAspect="1"/>
+            </wp:cNvGraphicFramePr>
+            <a:graphic xmlns:a="http://schemas.openxmlformats.org/drawingml/2006/main">
+              <a:graphicData uri="http://schemas.openxmlformats.org/drawingml/2006/picture">
+                <pic:pic xmlns:pic="http://schemas.openxmlformats.org/drawingml/2006/picture">
+                  <pic:nvPicPr>
+                    <pic:cNvPr id="1" name=""/>
+                    <pic:cNvPicPr/>
+                  </pic:nvPicPr>
+                  <pic:blipFill>
+                    <a:blip r:embed="rId9"/>
+                    <a:stretch>
+                      <a:fillRect/>
+                    </a:stretch>
+                  </pic:blipFill>
+                  <pic:spPr>
+                    <a:xfrm>
+                      <a:off x="0" y="0"/>
+                      <a:ext cx="5731510" cy="3723005"/>
+                    </a:xfrm>
+                    <a:prstGeom prst="rect">
+                      <a:avLst/>
+                    </a:prstGeom>
+                  </pic:spPr>
+                </pic:pic>
+              </a:graphicData>
+            </a:graphic>
+          </wp:inline>
+        </w:drawing>
+      </w:r>
+    </w:p>
+    <w:p>
+      <w:r>
+        <w:rPr>
+          <w:rFonts w:hint="cs"/>
+          <w:rtl/>
+        </w:rPr>
+        <w:t>תימוכין:</w:t>
+      </w:r>
+    </w:p>
+    <w:p>
+      <w:pPr>
+        <w:pStyle w:val="ListParagraph"/>
+        <w:rPr>
+          <w:b/>
+          <w:bCs/>
+        </w:rPr>
+      </w:pPr>
+      <w:r>
+        <w:rPr>
+          <w:noProof/>
+        </w:rPr>
+        <w:drawing>
+          <wp:inline distT="0" distB="0" distL="0" distR="0" wp14:anchorId="2A5D8233" wp14:editId="0411C080">
+            <wp:extent cx="5731510" cy="1823720"/>
+            <wp:effectExtent l="0" t="0" r="2540" b="5080"/>
+            <wp:docPr id="5" name="Picture 5"/>
             <wp:cNvGraphicFramePr>
               <a:graphicFrameLocks xmlns:a="http://schemas.openxmlformats.org/drawingml/2006/main" noChangeAspect="1"/>
             </wp:cNvGraphicFramePr>
@@ -3367,7 +3452,7 @@
                   <pic:spPr>
                     <a:xfrm>
                       <a:off x="0" y="0"/>
-                      <a:ext cx="5731510" cy="3723005"/>
+                      <a:ext cx="5731510" cy="1823720"/>
                     </a:xfrm>
                     <a:prstGeom prst="rect">
                       <a:avLst/>
@@ -3382,35 +3467,10 @@
     </w:p>
     <w:p>
       <w:pPr>
-        <w:rPr>
-          <w:rFonts w:hint="cs"/>
-          <w:rtl/>
-        </w:rPr>
-      </w:pPr>
-    </w:p>
-    <w:p>
-      <w:pPr>
         <w:pStyle w:val="ListParagraph"/>
-        <w:rPr>
-          <w:rtl/>
-        </w:rPr>
-      </w:pPr>
-    </w:p>
-    <w:p>
-      <w:pPr>
-        <w:pStyle w:val="ListParagraph"/>
-        <w:rPr>
-          <w:rFonts w:hint="cs"/>
-          <w:rtl/>
-        </w:rPr>
-      </w:pPr>
-      <w:r>
-        <w:rPr>
-          <w:rFonts w:hint="cs"/>
-          <w:rtl/>
-        </w:rPr>
-        <w:t>יאללה, לעבודה!</w:t>
-      </w:r>
+      </w:pPr>
+      <w:bookmarkStart w:id="0" w:name="_GoBack"/>
+      <w:bookmarkEnd w:id="0"/>
     </w:p>
     <w:sectPr>
       <w:pgSz w:w="11906" w:h="16838"/>
@@ -4858,7 +4918,7 @@
 </file>
 
 <file path=customXml/itemProps1.xml><?xml version="1.0" encoding="utf-8"?>
-<ds:datastoreItem xmlns:ds="http://schemas.openxmlformats.org/officeDocument/2006/customXml" ds:itemID="{E0C42C00-E784-4A90-BAF7-5DFD5071D2B5}">
+<ds:datastoreItem xmlns:ds="http://schemas.openxmlformats.org/officeDocument/2006/customXml" ds:itemID="{D009CEBD-ECDC-4786-9CD4-6B802DAAFCF6}">
   <ds:schemaRefs>
     <ds:schemaRef ds:uri="http://schemas.openxmlformats.org/officeDocument/2006/bibliography"/>
   </ds:schemaRefs>

</xml_diff>